<commit_message>
Update LỆNH NGẮT TRONG LẬP TRÌNH C.docx
</commit_message>
<xml_diff>
--- a/LỆNH NGẮT TRONG LẬP TRÌNH C.docx
+++ b/LỆNH NGẮT TRONG LẬP TRÌNH C.docx
@@ -48,25 +48,17 @@
           <w:szCs w:val="28"/>
           <w:shd w:val="clear" w:color="auto" w:fill="F8F8F8"/>
         </w:rPr>
-        <w:t>Ngắt (interrupt) là quá trình dừng chương trình chính đang chạy để ưu tiên thực hiệnmột chương trình khác, chương trình này được gọi là chương trình phục vụ ngắt (ISR –Interrupt Service Routine).-Ngắt trong trương trình có mức độ ưu tiên cao nhất</w:t>
-      </w:r>
-      <w:r>
-        <w:rPr>
-          <w:rFonts w:ascii="Times New Roman" w:hAnsi="Times New Roman" w:cs="Times New Roman"/>
-          <w:color w:val="333333"/>
-          <w:sz w:val="28"/>
-          <w:szCs w:val="28"/>
-        </w:rPr>
-        <w:br/>
-      </w:r>
-      <w:r>
-        <w:rPr>
-          <w:rFonts w:ascii="Times New Roman" w:hAnsi="Times New Roman" w:cs="Times New Roman"/>
-          <w:color w:val="333333"/>
-          <w:sz w:val="28"/>
-          <w:szCs w:val="28"/>
-        </w:rPr>
-        <w:br/>
+        <w:t>Ngắt (interrupt) là quá trình dừng chương trình chính đang chạy để ưu tiên thực hiện</w:t>
+      </w:r>
+      <w:r>
+        <w:rPr>
+          <w:rFonts w:ascii="Times New Roman" w:hAnsi="Times New Roman" w:cs="Times New Roman"/>
+          <w:color w:val="333333"/>
+          <w:sz w:val="28"/>
+          <w:szCs w:val="28"/>
+          <w:shd w:val="clear" w:color="auto" w:fill="F8F8F8"/>
+        </w:rPr>
+        <w:t xml:space="preserve"> </w:t>
       </w:r>
       <w:bookmarkStart w:id="0" w:name="_GoBack"/>
       <w:bookmarkEnd w:id="0"/>
@@ -78,7 +70,75 @@
           <w:szCs w:val="28"/>
           <w:shd w:val="clear" w:color="auto" w:fill="F8F8F8"/>
         </w:rPr>
-        <w:t>Khi thực hiện lệnh gọi ngắt, CPU sẽ tìm kiếm trong bảng vector ngắt địa chỉ của chương trình phục vụ ngắt. Người sử dụng cũng có thể xây dựng môt chương trình cơ sở như các chương trình xử lý ngắt. Sau đó, các chương trình khác có thể gọi ngắt ra để sử dụng. Một chương trình có thể gọi chương trình con loại này mà không cầnbiết địa chỉ củanó.</w:t>
+        <w:t>một chương trình khác, chương trình này được gọi là chương trình phục vụ ngắt (ISR –Interrupt Service Routine).-Ngắt trong trương trình có mức độ ưu tiên cao nhất</w:t>
+      </w:r>
+      <w:r>
+        <w:rPr>
+          <w:rFonts w:ascii="Times New Roman" w:hAnsi="Times New Roman" w:cs="Times New Roman"/>
+          <w:color w:val="333333"/>
+          <w:sz w:val="28"/>
+          <w:szCs w:val="28"/>
+        </w:rPr>
+        <w:br/>
+      </w:r>
+      <w:r>
+        <w:rPr>
+          <w:rFonts w:ascii="Times New Roman" w:hAnsi="Times New Roman" w:cs="Times New Roman"/>
+          <w:color w:val="333333"/>
+          <w:sz w:val="28"/>
+          <w:szCs w:val="28"/>
+        </w:rPr>
+        <w:br/>
+      </w:r>
+      <w:r>
+        <w:rPr>
+          <w:rFonts w:ascii="Times New Roman" w:hAnsi="Times New Roman" w:cs="Times New Roman"/>
+          <w:color w:val="333333"/>
+          <w:sz w:val="28"/>
+          <w:szCs w:val="28"/>
+          <w:shd w:val="clear" w:color="auto" w:fill="F8F8F8"/>
+        </w:rPr>
+        <w:t>Khi thực hiện lệnh gọi ngắt, CPU sẽ tìm kiếm trong bảng vector ngắt địa chỉ của chương trình phục vụ ngắt. Người sử dụng cũng có thể xây dựng môt chương trình cơ sở như các chương trình xử lý ngắt. Sau đó, các chương trình khác có thể gọi ngắt ra để sử dụng. Một chương trình có thể gọi chương trình con loại này mà không cần</w:t>
+      </w:r>
+      <w:r>
+        <w:rPr>
+          <w:rFonts w:ascii="Times New Roman" w:hAnsi="Times New Roman" w:cs="Times New Roman"/>
+          <w:color w:val="333333"/>
+          <w:sz w:val="28"/>
+          <w:szCs w:val="28"/>
+          <w:shd w:val="clear" w:color="auto" w:fill="F8F8F8"/>
+        </w:rPr>
+        <w:t xml:space="preserve"> </w:t>
+      </w:r>
+      <w:r>
+        <w:rPr>
+          <w:rFonts w:ascii="Times New Roman" w:hAnsi="Times New Roman" w:cs="Times New Roman"/>
+          <w:color w:val="333333"/>
+          <w:sz w:val="28"/>
+          <w:szCs w:val="28"/>
+          <w:shd w:val="clear" w:color="auto" w:fill="F8F8F8"/>
+        </w:rPr>
+        <w:t>biết địa chỉ của</w:t>
+      </w:r>
+      <w:r>
+        <w:rPr>
+          <w:rFonts w:ascii="Times New Roman" w:hAnsi="Times New Roman" w:cs="Times New Roman"/>
+          <w:color w:val="333333"/>
+          <w:sz w:val="28"/>
+          <w:szCs w:val="28"/>
+          <w:shd w:val="clear" w:color="auto" w:fill="F8F8F8"/>
+        </w:rPr>
+        <w:t xml:space="preserve"> </w:t>
+      </w:r>
+      <w:r>
+        <w:rPr>
+          <w:rFonts w:ascii="Times New Roman" w:hAnsi="Times New Roman" w:cs="Times New Roman"/>
+          <w:color w:val="333333"/>
+          <w:sz w:val="28"/>
+          <w:szCs w:val="28"/>
+          <w:shd w:val="clear" w:color="auto" w:fill="F8F8F8"/>
+        </w:rPr>
+        <w:t>nó.</w:t>
       </w:r>
       <w:r>
         <w:rPr>

</xml_diff>